<commit_message>
Adding github links to doc
</commit_message>
<xml_diff>
--- a/Docs/Tweezers.docx
+++ b/Docs/Tweezers.docx
@@ -1375,8 +1375,6 @@
         </w:rPr>
         <w:br w:type="page"/>
       </w:r>
-      <w:bookmarkStart w:id="0" w:name="_GoBack"/>
-      <w:bookmarkEnd w:id="0"/>
     </w:p>
     <w:p>
       <w:pPr>
@@ -1385,7 +1383,7 @@
           <w:lang w:val="en-US"/>
         </w:rPr>
       </w:pPr>
-      <w:bookmarkStart w:id="1" w:name="_Toc533624016"/>
+      <w:bookmarkStart w:id="0" w:name="_Toc533624016"/>
       <w:r>
         <w:rPr>
           <w:lang w:val="en-US"/>
@@ -1393,23 +1391,23 @@
         <w:lastRenderedPageBreak/>
         <w:t>Introduction</w:t>
       </w:r>
+      <w:bookmarkEnd w:id="0"/>
+    </w:p>
+    <w:p>
+      <w:pPr>
+        <w:pStyle w:val="Heading2"/>
+        <w:rPr>
+          <w:lang w:val="en-US"/>
+        </w:rPr>
+      </w:pPr>
+      <w:bookmarkStart w:id="1" w:name="_Toc533624017"/>
+      <w:r>
+        <w:rPr>
+          <w:lang w:val="en-US"/>
+        </w:rPr>
+        <w:t>Scope</w:t>
+      </w:r>
       <w:bookmarkEnd w:id="1"/>
-    </w:p>
-    <w:p>
-      <w:pPr>
-        <w:pStyle w:val="Heading2"/>
-        <w:rPr>
-          <w:lang w:val="en-US"/>
-        </w:rPr>
-      </w:pPr>
-      <w:bookmarkStart w:id="2" w:name="_Toc533624017"/>
-      <w:r>
-        <w:rPr>
-          <w:lang w:val="en-US"/>
-        </w:rPr>
-        <w:t>Scope</w:t>
-      </w:r>
-      <w:bookmarkEnd w:id="2"/>
     </w:p>
     <w:p>
       <w:pPr>
@@ -1465,14 +1463,14 @@
           <w:lang w:val="en-US"/>
         </w:rPr>
       </w:pPr>
-      <w:bookmarkStart w:id="3" w:name="_Toc533624018"/>
+      <w:bookmarkStart w:id="2" w:name="_Toc533624018"/>
       <w:r>
         <w:rPr>
           <w:lang w:val="en-US"/>
         </w:rPr>
         <w:t>Glossary</w:t>
       </w:r>
-      <w:bookmarkEnd w:id="3"/>
+      <w:bookmarkEnd w:id="2"/>
     </w:p>
     <w:tbl>
       <w:tblPr>
@@ -1915,18 +1913,146 @@
     </w:p>
     <w:p>
       <w:pPr>
+        <w:pStyle w:val="Heading2"/>
+        <w:rPr>
+          <w:lang w:val="en-US"/>
+        </w:rPr>
+      </w:pPr>
+      <w:r>
+        <w:rPr>
+          <w:lang w:val="en-US"/>
+        </w:rPr>
+        <w:t>References</w:t>
+      </w:r>
+    </w:p>
+    <w:tbl>
+      <w:tblPr>
+        <w:tblStyle w:val="TableGridLight"/>
+        <w:tblW w:w="0" w:type="auto"/>
+        <w:tblLook w:val="04A0" w:firstRow="1" w:lastRow="0" w:firstColumn="1" w:lastColumn="0" w:noHBand="0" w:noVBand="1"/>
+      </w:tblPr>
+      <w:tblGrid>
+        <w:gridCol w:w="1857"/>
+        <w:gridCol w:w="6439"/>
+      </w:tblGrid>
+      <w:tr>
+        <w:tc>
+          <w:tcPr>
+            <w:tcW w:w="1857" w:type="dxa"/>
+          </w:tcPr>
+          <w:p>
+            <w:pPr>
+              <w:rPr>
+                <w:b/>
+                <w:bCs/>
+                <w:lang w:val="en-US"/>
+              </w:rPr>
+            </w:pPr>
+            <w:proofErr w:type="spellStart"/>
+            <w:r>
+              <w:rPr>
+                <w:b/>
+                <w:bCs/>
+                <w:lang w:val="en-US"/>
+              </w:rPr>
+              <w:t>Tweezers.Core</w:t>
+            </w:r>
+            <w:proofErr w:type="spellEnd"/>
+          </w:p>
+        </w:tc>
+        <w:tc>
+          <w:tcPr>
+            <w:tcW w:w="6439" w:type="dxa"/>
+          </w:tcPr>
+          <w:p>
+            <w:pPr>
+              <w:rPr>
+                <w:lang w:val="en-US"/>
+              </w:rPr>
+            </w:pPr>
+            <w:hyperlink r:id="rId9" w:history="1">
+              <w:r>
+                <w:rPr>
+                  <w:rStyle w:val="Hyperlink"/>
+                  <w:lang w:val="en-US"/>
+                </w:rPr>
+                <w:t>https://github.com/tweezersCi/Tweezers.Core</w:t>
+              </w:r>
+            </w:hyperlink>
+          </w:p>
+        </w:tc>
+      </w:tr>
+      <w:tr>
+        <w:tc>
+          <w:tcPr>
+            <w:tcW w:w="1857" w:type="dxa"/>
+          </w:tcPr>
+          <w:p>
+            <w:pPr>
+              <w:rPr>
+                <w:b/>
+                <w:bCs/>
+                <w:lang w:val="en-US"/>
+              </w:rPr>
+            </w:pPr>
+            <w:proofErr w:type="spellStart"/>
+            <w:r>
+              <w:rPr>
+                <w:b/>
+                <w:bCs/>
+                <w:lang w:val="en-US"/>
+              </w:rPr>
+              <w:t>Tweezers.UI</w:t>
+            </w:r>
+            <w:proofErr w:type="spellEnd"/>
+          </w:p>
+        </w:tc>
+        <w:tc>
+          <w:tcPr>
+            <w:tcW w:w="6439" w:type="dxa"/>
+          </w:tcPr>
+          <w:p>
+            <w:pPr>
+              <w:rPr>
+                <w:lang w:val="en-US"/>
+              </w:rPr>
+            </w:pPr>
+            <w:hyperlink r:id="rId10" w:history="1">
+              <w:r>
+                <w:rPr>
+                  <w:rStyle w:val="Hyperlink"/>
+                  <w:lang w:val="en-US"/>
+                </w:rPr>
+                <w:t>https://github.com/tweezersCi/Tweezers.UI</w:t>
+              </w:r>
+            </w:hyperlink>
+          </w:p>
+        </w:tc>
+      </w:tr>
+    </w:tbl>
+    <w:p>
+      <w:pPr>
+        <w:rPr>
+          <w:lang w:val="en-US"/>
+        </w:rPr>
+      </w:pPr>
+    </w:p>
+    <w:p>
+      <w:pPr>
         <w:pStyle w:val="Heading1"/>
         <w:rPr>
           <w:lang w:val="en-US"/>
         </w:rPr>
       </w:pPr>
-      <w:bookmarkStart w:id="4" w:name="_Toc533624019"/>
+      <w:bookmarkStart w:id="3" w:name="_Toc533624019"/>
       <w:r>
         <w:rPr>
           <w:lang w:val="en-US"/>
         </w:rPr>
         <w:t>Overall Description</w:t>
       </w:r>
+      <w:bookmarkStart w:id="4" w:name="_GoBack"/>
+      <w:bookmarkEnd w:id="3"/>
       <w:bookmarkEnd w:id="4"/>
     </w:p>
     <w:p>
@@ -2141,6 +2267,7 @@
         <w:rPr>
           <w:lang w:val="en-US"/>
         </w:rPr>
+        <w:lastRenderedPageBreak/>
         <w:t>Tweezers.Core</w:t>
       </w:r>
       <w:proofErr w:type="spellEnd"/>
@@ -2161,10 +2288,9 @@
         <w:rPr>
           <w:lang w:val="en-US"/>
         </w:rPr>
-        <w:lastRenderedPageBreak/>
         <w:t xml:space="preserve">The project is maintaining an active </w:t>
       </w:r>
-      <w:hyperlink r:id="rId9" w:history="1">
+      <w:hyperlink r:id="rId11" w:history="1">
         <w:r>
           <w:rPr>
             <w:rStyle w:val="Hyperlink"/>
@@ -2213,7 +2339,7 @@
         </w:rPr>
         <w:t xml:space="preserve"> is built with every push to Git using a custom CI script using </w:t>
       </w:r>
-      <w:hyperlink r:id="rId10" w:history="1">
+      <w:hyperlink r:id="rId12" w:history="1">
         <w:proofErr w:type="spellStart"/>
         <w:r>
           <w:rPr>
@@ -2386,7 +2512,7 @@
         <w:br/>
         <w:t xml:space="preserve">Each entity will expose a route that returns the </w:t>
       </w:r>
-      <w:hyperlink r:id="rId11" w:history="1">
+      <w:hyperlink r:id="rId13" w:history="1">
         <w:r>
           <w:rPr>
             <w:rStyle w:val="Hyperlink"/>
@@ -2449,7 +2575,7 @@
         </w:rPr>
         <w:t xml:space="preserve"> will maintain an active </w:t>
       </w:r>
-      <w:hyperlink r:id="rId12" w:history="1">
+      <w:hyperlink r:id="rId14" w:history="1">
         <w:r>
           <w:rPr>
             <w:rStyle w:val="Hyperlink"/>
@@ -2485,7 +2611,7 @@
         </w:rPr>
         <w:t xml:space="preserve"> will be written in </w:t>
       </w:r>
-      <w:hyperlink r:id="rId13" w:history="1">
+      <w:hyperlink r:id="rId15" w:history="1">
         <w:r>
           <w:rPr>
             <w:rStyle w:val="Hyperlink"/>
@@ -2600,7 +2726,7 @@
         </w:rPr>
         <w:t xml:space="preserve">Can be found in the </w:t>
       </w:r>
-      <w:hyperlink r:id="rId14" w:history="1">
+      <w:hyperlink r:id="rId16" w:history="1">
         <w:r>
           <w:rPr>
             <w:rStyle w:val="Hyperlink"/>
@@ -3112,7 +3238,7 @@
           <w:lang w:val="en-US"/>
         </w:rPr>
       </w:pPr>
-      <w:hyperlink r:id="rId15" w:history="1">
+      <w:hyperlink r:id="rId17" w:history="1">
         <w:proofErr w:type="spellStart"/>
         <w:r>
           <w:rPr>
@@ -3380,7 +3506,7 @@
       </w:r>
     </w:p>
     <w:sectPr>
-      <w:footerReference w:type="default" r:id="rId16"/>
+      <w:footerReference w:type="default" r:id="rId18"/>
       <w:pgSz w:w="11906" w:h="16838"/>
       <w:pgMar w:top="1440" w:right="1800" w:bottom="1440" w:left="1800" w:header="708" w:footer="708" w:gutter="0"/>
       <w:cols w:space="708"/>
@@ -5384,7 +5510,7 @@
 </file>
 
 <file path=customXml/itemProps1.xml><?xml version="1.0" encoding="utf-8"?>
-<ds:datastoreItem xmlns:ds="http://schemas.openxmlformats.org/officeDocument/2006/customXml" ds:itemID="{4CCCB2E6-A527-4AD9-9D46-E48118CB829B}">
+<ds:datastoreItem xmlns:ds="http://schemas.openxmlformats.org/officeDocument/2006/customXml" ds:itemID="{291CC0BA-BB72-4F43-AD2C-70122F574F0C}">
   <ds:schemaRefs>
     <ds:schemaRef ds:uri="http://schemas.openxmlformats.org/officeDocument/2006/bibliography"/>
   </ds:schemaRefs>

</xml_diff>